<commit_message>
Gegengecheckt und PDFs erzeugt
</commit_message>
<xml_diff>
--- a/2_Basismodule/B7/B7.1_Einstieg.docx
+++ b/2_Basismodule/B7/B7.1_Einstieg.docx
@@ -6289,7 +6289,7 @@
                       <w:pPr>
                         <w:spacing w:line="160" w:lineRule="exact"/>
                         <w:rPr>
-                          <w:rFonts w:ascii="helvetica 55" w:hAnsi="helvetica 55"/>
+                          <w:rFonts w:ascii="Helvetica 55" w:hAnsi="Helvetica 55"/>
                           <w:color w:val="A6A6A6" w:themeColor="background1" w:themeShade="A6"/>
                           <w:sz w:val="14"/>
                           <w:szCs w:val="14"/>
@@ -6297,7 +6297,7 @@
                       </w:pPr>
                       <w:r>
                         <w:rPr>
-                          <w:rFonts w:ascii="helvetica 55" w:hAnsi="helvetica 55"/>
+                          <w:rFonts w:ascii="Helvetica 55" w:hAnsi="Helvetica 55"/>
                           <w:color w:val="A6A6A6" w:themeColor="background1" w:themeShade="A6"/>
                           <w:sz w:val="14"/>
                           <w:szCs w:val="14"/>
@@ -6306,7 +6306,7 @@
                       </w:r>
                       <w:r>
                         <w:rPr>
-                          <w:rFonts w:ascii="helvetica 55" w:hAnsi="helvetica 55"/>
+                          <w:rFonts w:ascii="Helvetica 55" w:hAnsi="Helvetica 55"/>
                           <w:color w:val="A6A6A6" w:themeColor="background1" w:themeShade="A6"/>
                           <w:sz w:val="14"/>
                           <w:szCs w:val="14"/>
@@ -7743,7 +7743,7 @@
                       <w:pPr>
                         <w:spacing w:line="160" w:lineRule="exact"/>
                         <w:rPr>
-                          <w:rFonts w:ascii="helvetica 55" w:hAnsi="helvetica 55"/>
+                          <w:rFonts w:ascii="Helvetica 55" w:hAnsi="Helvetica 55"/>
                           <w:color w:val="A6A6A6" w:themeColor="background1" w:themeShade="A6"/>
                           <w:sz w:val="14"/>
                           <w:szCs w:val="14"/>
@@ -7751,7 +7751,7 @@
                       </w:pPr>
                       <w:r>
                         <w:rPr>
-                          <w:rFonts w:ascii="helvetica 55" w:hAnsi="helvetica 55"/>
+                          <w:rFonts w:ascii="Helvetica 55" w:hAnsi="Helvetica 55"/>
                           <w:color w:val="A6A6A6" w:themeColor="background1" w:themeShade="A6"/>
                           <w:sz w:val="14"/>
                           <w:szCs w:val="14"/>
@@ -7760,7 +7760,7 @@
                       </w:r>
                       <w:r>
                         <w:rPr>
-                          <w:rFonts w:ascii="helvetica 55" w:hAnsi="helvetica 55"/>
+                          <w:rFonts w:ascii="Helvetica 55" w:hAnsi="Helvetica 55"/>
                           <w:color w:val="A6A6A6" w:themeColor="background1" w:themeShade="A6"/>
                           <w:sz w:val="14"/>
                           <w:szCs w:val="14"/>

</xml_diff>